<commit_message>
update lab4 draft 1
</commit_message>
<xml_diff>
--- a/Labs/Lab_4/Lab_4a/CY5210 Lab Assignment 4A - Linux and Mac Keyword Searching_FA22.docx
+++ b/Labs/Lab_4/Lab_4a/CY5210 Lab Assignment 4A - Linux and Mac Keyword Searching_FA22.docx
@@ -4251,6 +4251,19 @@
           <w:szCs w:val="24"/>
         </w:rPr>
       </w:pPr>
+      <w:r>
+        <w:rPr>
+          <w:rFonts w:ascii="Calibri" w:hAnsi="Calibri" w:cstheme="minorHAnsi"/>
+          <w:b/>
+          <w:bCs/>
+          <w:i w:val="0"/>
+          <w:iCs w:val="0"/>
+          <w:color w:val="FF0000"/>
+          <w:sz w:val="24"/>
+          <w:szCs w:val="24"/>
+        </w:rPr>
+        <w:t>?</w:t>
+      </w:r>
       <w:r>
         <w:rPr>
           <w:rFonts w:ascii="Calibri" w:hAnsi="Calibri" w:cstheme="minorHAnsi"/>

</xml_diff>